<commit_message>
correction de generation de  l'acte
</commit_message>
<xml_diff>
--- a/CongeReport.docx
+++ b/CongeReport.docx
@@ -264,7 +264,7 @@
           <w:b/>
           <w:sz w:val="28"/>
         </w:rPr>
-        <w:t xml:space="preserve">Accordant un congé de </w:t>
+        <w:t xml:space="preserve">Accordant un </w:t>
       </w:r>
       <w:r>
         <w:rPr>
@@ -407,9 +407,17 @@
       <w:r>
         <w:rPr>
           <w:rFonts w:ascii="Garamond" w:eastAsia="Garamond" w:hAnsi="Garamond" w:cs="Garamond"/>
-          <w:sz w:val="26"/>
-        </w:rPr>
-        <w:t xml:space="preserve">Vu </w:t>
+          <w:b/>
+          <w:sz w:val="26"/>
+        </w:rPr>
+        <w:t>Vu</w:t>
+      </w:r>
+      <w:r>
+        <w:rPr>
+          <w:rFonts w:ascii="Garamond" w:eastAsia="Garamond" w:hAnsi="Garamond" w:cs="Garamond"/>
+          <w:sz w:val="26"/>
+        </w:rPr>
+        <w:t xml:space="preserve"> </w:t>
       </w:r>
       <w:r>
         <w:rPr>
@@ -423,7 +431,7 @@
           <w:rFonts w:ascii="Garamond" w:eastAsia="Garamond" w:hAnsi="Garamond" w:cs="Garamond"/>
           <w:sz w:val="26"/>
         </w:rPr>
-        <w:instrText xml:space="preserve"> MERGEFIELD  $visa.libelle  \* MERGEFORMAT </w:instrText>
+        <w:instrText xml:space="preserve"> MERGEFIELD  $visa  \* MERGEFORMAT </w:instrText>
       </w:r>
       <w:r>
         <w:rPr>
@@ -438,7 +446,7 @@
           <w:noProof/>
           <w:sz w:val="26"/>
         </w:rPr>
-        <w:t>«$visa.libelle»</w:t>
+        <w:t>«$visa»</w:t>
       </w:r>
       <w:r>
         <w:rPr>
@@ -493,29 +501,16 @@
         </w:rPr>
         <w:fldChar w:fldCharType="end"/>
       </w:r>
-      <w:bookmarkStart w:id="0" w:name="_GoBack"/>
-      <w:bookmarkEnd w:id="0"/>
-    </w:p>
-    <w:p>
-      <w:pPr>
-        <w:spacing w:after="10" w:line="267" w:lineRule="auto"/>
-        <w:jc w:val="both"/>
-        <w:rPr>
-          <w:rFonts w:ascii="Garamond" w:eastAsia="Garamond" w:hAnsi="Garamond" w:cs="Garamond"/>
-          <w:sz w:val="26"/>
-        </w:rPr>
-      </w:pPr>
-    </w:p>
-    <w:p>
-      <w:pPr>
-        <w:spacing w:after="10" w:line="267" w:lineRule="auto"/>
-        <w:jc w:val="both"/>
-        <w:rPr>
-          <w:rFonts w:ascii="Garamond" w:eastAsia="Garamond" w:hAnsi="Garamond" w:cs="Garamond"/>
-          <w:sz w:val="26"/>
-        </w:rPr>
-      </w:pPr>
-    </w:p>
+    </w:p>
+    <w:p/>
+    <w:p/>
+    <w:p/>
+    <w:p/>
+    <w:p/>
+    <w:p/>
+    <w:p/>
+    <w:p/>
+    <w:p/>
     <w:p/>
     <w:p/>
     <w:p>
@@ -530,7 +525,6 @@
           <w:szCs w:val="32"/>
         </w:rPr>
       </w:pPr>
-      <w:proofErr w:type="gramStart"/>
       <w:r>
         <w:rPr>
           <w:rFonts w:ascii="Garamond" w:eastAsia="Garamond" w:hAnsi="Garamond" w:cs="Garamond"/>
@@ -538,17 +532,8 @@
           <w:sz w:val="32"/>
           <w:szCs w:val="32"/>
         </w:rPr>
-        <w:t>D  E</w:t>
-      </w:r>
-      <w:proofErr w:type="gramEnd"/>
-      <w:r>
-        <w:rPr>
-          <w:rFonts w:ascii="Garamond" w:eastAsia="Garamond" w:hAnsi="Garamond" w:cs="Garamond"/>
-          <w:b/>
-          <w:sz w:val="32"/>
-          <w:szCs w:val="32"/>
-        </w:rPr>
-        <w:t xml:space="preserve">  C  I  D  E</w:t>
+        <w:lastRenderedPageBreak/>
+        <w:t>D E C I D E</w:t>
       </w:r>
     </w:p>
     <w:p/>
@@ -575,20 +560,18 @@
           <w:rFonts w:ascii="Garamond" w:eastAsia="Garamond" w:hAnsi="Garamond" w:cs="Garamond"/>
           <w:sz w:val="26"/>
         </w:rPr>
-        <w:t>Un congé de maternité de quatorze (14) semaines à solde entière, est accordé du</w:t>
-      </w:r>
-      <w:r>
-        <w:rPr>
-          <w:rFonts w:ascii="Garamond" w:eastAsia="Garamond" w:hAnsi="Garamond" w:cs="Garamond"/>
-          <w:b/>
-          <w:sz w:val="26"/>
-        </w:rPr>
-        <w:t xml:space="preserve"> </w:t>
-      </w:r>
-      <w:r>
-        <w:rPr>
-          <w:rFonts w:ascii="Garamond" w:eastAsia="Garamond" w:hAnsi="Garamond" w:cs="Garamond"/>
-          <w:b/>
+        <w:t>Un</w:t>
+      </w:r>
+      <w:r>
+        <w:rPr>
+          <w:rFonts w:ascii="Garamond" w:eastAsia="Garamond" w:hAnsi="Garamond" w:cs="Garamond"/>
+          <w:sz w:val="26"/>
+        </w:rPr>
+        <w:t xml:space="preserve"> </w:t>
+      </w:r>
+      <w:r>
+        <w:rPr>
+          <w:rFonts w:ascii="Garamond" w:eastAsia="Garamond" w:hAnsi="Garamond" w:cs="Garamond"/>
           <w:sz w:val="26"/>
         </w:rPr>
         <w:fldChar w:fldCharType="begin"/>
@@ -596,6 +579,101 @@
       <w:r>
         <w:rPr>
           <w:rFonts w:ascii="Garamond" w:eastAsia="Garamond" w:hAnsi="Garamond" w:cs="Garamond"/>
+          <w:sz w:val="26"/>
+        </w:rPr>
+        <w:instrText xml:space="preserve"> MERGEFIELD  $typeconge  \* MERGEFORMAT </w:instrText>
+      </w:r>
+      <w:r>
+        <w:rPr>
+          <w:rFonts w:ascii="Garamond" w:eastAsia="Garamond" w:hAnsi="Garamond" w:cs="Garamond"/>
+          <w:sz w:val="26"/>
+        </w:rPr>
+        <w:fldChar w:fldCharType="separate"/>
+      </w:r>
+      <w:r>
+        <w:rPr>
+          <w:rFonts w:ascii="Garamond" w:eastAsia="Garamond" w:hAnsi="Garamond" w:cs="Garamond"/>
+          <w:noProof/>
+          <w:sz w:val="26"/>
+        </w:rPr>
+        <w:t>«$typeconge»</w:t>
+      </w:r>
+      <w:r>
+        <w:rPr>
+          <w:rFonts w:ascii="Garamond" w:eastAsia="Garamond" w:hAnsi="Garamond" w:cs="Garamond"/>
+          <w:sz w:val="26"/>
+        </w:rPr>
+        <w:fldChar w:fldCharType="end"/>
+      </w:r>
+      <w:r>
+        <w:rPr>
+          <w:rFonts w:ascii="Garamond" w:eastAsia="Garamond" w:hAnsi="Garamond" w:cs="Garamond"/>
+          <w:sz w:val="26"/>
+        </w:rPr>
+        <w:t xml:space="preserve"> </w:t>
+      </w:r>
+      <w:r>
+        <w:rPr>
+          <w:rFonts w:ascii="Garamond" w:eastAsia="Garamond" w:hAnsi="Garamond" w:cs="Garamond"/>
+          <w:sz w:val="26"/>
+        </w:rPr>
+        <w:fldChar w:fldCharType="begin"/>
+      </w:r>
+      <w:r>
+        <w:rPr>
+          <w:rFonts w:ascii="Garamond" w:eastAsia="Garamond" w:hAnsi="Garamond" w:cs="Garamond"/>
+          <w:sz w:val="26"/>
+        </w:rPr>
+        <w:instrText xml:space="preserve"> MERGEFIELD  $verbiliage  \* MERGEFORMAT </w:instrText>
+      </w:r>
+      <w:r>
+        <w:rPr>
+          <w:rFonts w:ascii="Garamond" w:eastAsia="Garamond" w:hAnsi="Garamond" w:cs="Garamond"/>
+          <w:sz w:val="26"/>
+        </w:rPr>
+        <w:fldChar w:fldCharType="separate"/>
+      </w:r>
+      <w:r>
+        <w:rPr>
+          <w:rFonts w:ascii="Garamond" w:eastAsia="Garamond" w:hAnsi="Garamond" w:cs="Garamond"/>
+          <w:noProof/>
+          <w:sz w:val="26"/>
+        </w:rPr>
+        <w:t>«$verbiliage»</w:t>
+      </w:r>
+      <w:r>
+        <w:rPr>
+          <w:rFonts w:ascii="Garamond" w:eastAsia="Garamond" w:hAnsi="Garamond" w:cs="Garamond"/>
+          <w:sz w:val="26"/>
+        </w:rPr>
+        <w:fldChar w:fldCharType="end"/>
+      </w:r>
+      <w:r>
+        <w:rPr>
+          <w:rFonts w:ascii="Garamond" w:eastAsia="Garamond" w:hAnsi="Garamond" w:cs="Garamond"/>
+          <w:sz w:val="26"/>
+        </w:rPr>
+        <w:t xml:space="preserve"> à solde entière, est accordé du</w:t>
+      </w:r>
+      <w:r>
+        <w:rPr>
+          <w:rFonts w:ascii="Garamond" w:eastAsia="Garamond" w:hAnsi="Garamond" w:cs="Garamond"/>
+          <w:b/>
+          <w:sz w:val="26"/>
+        </w:rPr>
+        <w:t xml:space="preserve"> </w:t>
+      </w:r>
+      <w:r>
+        <w:rPr>
+          <w:rFonts w:ascii="Garamond" w:eastAsia="Garamond" w:hAnsi="Garamond" w:cs="Garamond"/>
+          <w:b/>
+          <w:sz w:val="26"/>
+        </w:rPr>
+        <w:fldChar w:fldCharType="begin"/>
+      </w:r>
+      <w:r>
+        <w:rPr>
+          <w:rFonts w:ascii="Garamond" w:eastAsia="Garamond" w:hAnsi="Garamond" w:cs="Garamond"/>
           <w:b/>
           <w:sz w:val="26"/>
         </w:rPr>
@@ -1012,6 +1090,39 @@
           <w:sz w:val="26"/>
         </w:rPr>
         <w:t xml:space="preserve">). </w:t>
+      </w:r>
+    </w:p>
+    <w:p>
+      <w:pPr>
+        <w:spacing w:after="10" w:line="267" w:lineRule="auto"/>
+        <w:jc w:val="both"/>
+        <w:rPr>
+          <w:rFonts w:ascii="Garamond" w:eastAsia="Garamond" w:hAnsi="Garamond" w:cs="Garamond"/>
+          <w:b/>
+          <w:sz w:val="26"/>
+        </w:rPr>
+      </w:pPr>
+    </w:p>
+    <w:p>
+      <w:pPr>
+        <w:spacing w:after="10" w:line="267" w:lineRule="auto"/>
+        <w:jc w:val="both"/>
+        <w:rPr>
+          <w:rFonts w:ascii="Garamond" w:eastAsia="Garamond" w:hAnsi="Garamond" w:cs="Garamond"/>
+          <w:b/>
+          <w:sz w:val="26"/>
+        </w:rPr>
+      </w:pPr>
+      <w:r>
+        <w:rPr>
+          <w:rFonts w:ascii="Garamond" w:eastAsia="Garamond" w:hAnsi="Garamond" w:cs="Garamond"/>
+          <w:b/>
+          <w:sz w:val="26"/>
+        </w:rPr>
+        <w:t>Article 2</w:t>
+      </w:r>
+      <w:r>
+        <w:t xml:space="preserve"> : La présente décision sera enregistrée, publiée et communiquée partout où besoin sera.</w:t>
       </w:r>
     </w:p>
     <w:p/>
@@ -1088,12 +1199,6 @@
     </w:p>
     <w:p>
       <w:r>
-        <w:lastRenderedPageBreak/>
-        <w:t xml:space="preserve"> </w:t>
-      </w:r>
-    </w:p>
-    <w:p>
-      <w:r>
         <w:t xml:space="preserve"> </w:t>
       </w:r>
     </w:p>
@@ -1180,21 +1285,6 @@
     <w:p>
       <w:pPr>
         <w:rPr>
-          <w:rFonts w:ascii="Garamond" w:eastAsia="Garamond" w:hAnsi="Garamond" w:cs="Garamond"/>
-          <w:sz w:val="26"/>
-        </w:rPr>
-      </w:pPr>
-      <w:r>
-        <w:rPr>
-          <w:rFonts w:ascii="Garamond" w:eastAsia="Garamond" w:hAnsi="Garamond" w:cs="Garamond"/>
-          <w:sz w:val="26"/>
-        </w:rPr>
-        <w:t xml:space="preserve"> </w:t>
-      </w:r>
-    </w:p>
-    <w:p>
-      <w:pPr>
-        <w:rPr>
           <w:sz w:val="32"/>
         </w:rPr>
       </w:pPr>
@@ -1239,7 +1329,15 @@
         <w:t xml:space="preserve"> </w:t>
       </w:r>
     </w:p>
-    <w:p/>
+    <w:p>
+      <w:pPr>
+        <w:rPr>
+          <w:sz w:val="32"/>
+        </w:rPr>
+      </w:pPr>
+      <w:bookmarkStart w:id="0" w:name="_GoBack"/>
+      <w:bookmarkEnd w:id="0"/>
+    </w:p>
     <w:p>
       <w:pPr>
         <w:tabs>
@@ -1321,39 +1419,36 @@
       </w:r>
     </w:p>
     <w:p>
-      <w:r>
-        <w:t xml:space="preserve">1-Chrono </w:t>
-      </w:r>
-    </w:p>
-    <w:p>
-      <w:r>
-        <w:t xml:space="preserve">1-JO </w:t>
-      </w:r>
-      <w:r>
-        <w:tab/>
-        <w:t xml:space="preserve"> </w:t>
-      </w:r>
-      <w:r>
-        <w:tab/>
-        <w:t xml:space="preserve"> </w:t>
-      </w:r>
-    </w:p>
-    <w:p>
-      <w:r>
-        <w:t xml:space="preserve">1-Solde </w:t>
-      </w:r>
-    </w:p>
-    <w:p>
-      <w:r>
-        <w:t>1-ITS</w:t>
-      </w:r>
-      <w:r>
-        <w:rPr>
-          <w:rFonts w:ascii="Garamond" w:eastAsia="Garamond" w:hAnsi="Garamond" w:cs="Garamond"/>
-          <w:sz w:val="18"/>
-        </w:rPr>
-        <w:t xml:space="preserve"> </w:t>
-      </w:r>
+      <w:fldSimple w:instr=" MERGEFIELD  &quot;#foreach($ampliation in $ampliations)&quot;  \* MERGEFORMAT ">
+        <w:r>
+          <w:rPr>
+            <w:noProof/>
+          </w:rPr>
+          <w:t>«#foreach($ampliation in $ampliations)»</w:t>
+        </w:r>
+      </w:fldSimple>
+    </w:p>
+    <w:p>
+      <w:fldSimple w:instr=" MERGEFIELD  $ampliation  \* MERGEFORMAT ">
+        <w:r>
+          <w:rPr>
+            <w:noProof/>
+          </w:rPr>
+          <w:t>«$ampliation»</w:t>
+        </w:r>
+      </w:fldSimple>
+    </w:p>
+    <w:p>
+      <w:fldSimple w:instr=" MERGEFIELD  #end  \* MERGEFORMAT ">
+        <w:r>
+          <w:rPr>
+            <w:noProof/>
+          </w:rPr>
+          <w:t>«#end»</w:t>
+        </w:r>
+      </w:fldSimple>
+    </w:p>
+    <w:p>
       <w:r>
         <w:t xml:space="preserve"> </w:t>
       </w:r>

</xml_diff>

<commit_message>
correction du model template
</commit_message>
<xml_diff>
--- a/CongeReport.docx
+++ b/CongeReport.docx
@@ -2,6 +2,170 @@
 <file path=word/document.xml><?xml version="1.0" encoding="utf-8"?>
 <w:document xmlns:wpc="http://schemas.microsoft.com/office/word/2010/wordprocessingCanvas" xmlns:cx="http://schemas.microsoft.com/office/drawing/2014/chartex" xmlns:mc="http://schemas.openxmlformats.org/markup-compatibility/2006" xmlns:o="urn:schemas-microsoft-com:office:office" xmlns:r="http://schemas.openxmlformats.org/officeDocument/2006/relationships" xmlns:m="http://schemas.openxmlformats.org/officeDocument/2006/math" xmlns:v="urn:schemas-microsoft-com:vml" xmlns:wp14="http://schemas.microsoft.com/office/word/2010/wordprocessingDrawing" xmlns:wp="http://schemas.openxmlformats.org/drawingml/2006/wordprocessingDrawing" xmlns:w10="urn:schemas-microsoft-com:office:word" xmlns:w="http://schemas.openxmlformats.org/wordprocessingml/2006/main" xmlns:w14="http://schemas.microsoft.com/office/word/2010/wordml" xmlns:w15="http://schemas.microsoft.com/office/word/2012/wordml" xmlns:w16se="http://schemas.microsoft.com/office/word/2015/wordml/symex" xmlns:wpg="http://schemas.microsoft.com/office/word/2010/wordprocessingGroup" xmlns:wpi="http://schemas.microsoft.com/office/word/2010/wordprocessingInk" xmlns:wne="http://schemas.microsoft.com/office/word/2006/wordml" xmlns:wps="http://schemas.microsoft.com/office/word/2010/wordprocessingShape" mc:Ignorable="w14 w15 w16se wp14">
   <w:body>
+    <w:tbl>
+      <w:tblPr>
+        <w:tblStyle w:val="Grilledutableau"/>
+        <w:tblpPr w:leftFromText="141" w:rightFromText="141" w:vertAnchor="page" w:horzAnchor="margin" w:tblpXSpec="center" w:tblpY="666"/>
+        <w:tblW w:w="9918" w:type="dxa"/>
+        <w:tblBorders>
+          <w:top w:val="none" w:sz="0" w:space="0" w:color="auto"/>
+          <w:left w:val="none" w:sz="0" w:space="0" w:color="auto"/>
+          <w:bottom w:val="none" w:sz="0" w:space="0" w:color="auto"/>
+          <w:right w:val="none" w:sz="0" w:space="0" w:color="auto"/>
+          <w:insideH w:val="none" w:sz="0" w:space="0" w:color="auto"/>
+          <w:insideV w:val="none" w:sz="0" w:space="0" w:color="auto"/>
+        </w:tblBorders>
+        <w:tblLook w:val="04A0" w:firstRow="1" w:lastRow="0" w:firstColumn="1" w:lastColumn="0" w:noHBand="0" w:noVBand="1"/>
+      </w:tblPr>
+      <w:tblGrid>
+        <w:gridCol w:w="5807"/>
+        <w:gridCol w:w="4111"/>
+      </w:tblGrid>
+      <w:tr>
+        <w:trPr>
+          <w:trHeight w:val="416"/>
+        </w:trPr>
+        <w:tc>
+          <w:tcPr>
+            <w:tcW w:w="5807" w:type="dxa"/>
+          </w:tcPr>
+          <w:p>
+            <w:pPr>
+              <w:rPr>
+                <w:rFonts w:ascii="Garamond" w:eastAsia="Garamond" w:hAnsi="Garamond" w:cs="Garamond"/>
+                <w:b/>
+                <w:sz w:val="24"/>
+              </w:rPr>
+            </w:pPr>
+            <w:r>
+              <w:rPr>
+                <w:rFonts w:ascii="Garamond" w:eastAsia="Garamond" w:hAnsi="Garamond" w:cs="Garamond"/>
+                <w:b/>
+                <w:sz w:val="24"/>
+              </w:rPr>
+              <w:t xml:space="preserve">                   </w:t>
+            </w:r>
+          </w:p>
+          <w:p>
+            <w:pPr>
+              <w:rPr>
+                <w:rFonts w:ascii="Garamond" w:eastAsia="Garamond" w:hAnsi="Garamond" w:cs="Garamond"/>
+                <w:b/>
+                <w:sz w:val="24"/>
+              </w:rPr>
+            </w:pPr>
+            <w:r>
+              <w:rPr>
+                <w:rFonts w:ascii="Garamond" w:eastAsia="Garamond" w:hAnsi="Garamond" w:cs="Garamond"/>
+                <w:b/>
+                <w:sz w:val="24"/>
+              </w:rPr>
+              <w:t xml:space="preserve">  </w:t>
+            </w:r>
+            <w:r>
+              <w:rPr>
+                <w:rFonts w:ascii="Garamond" w:eastAsia="Garamond" w:hAnsi="Garamond" w:cs="Garamond"/>
+                <w:b/>
+                <w:sz w:val="24"/>
+              </w:rPr>
+              <w:fldChar w:fldCharType="begin"/>
+            </w:r>
+            <w:r>
+              <w:rPr>
+                <w:rFonts w:ascii="Garamond" w:eastAsia="Garamond" w:hAnsi="Garamond" w:cs="Garamond"/>
+                <w:b/>
+                <w:sz w:val="24"/>
+              </w:rPr>
+              <w:instrText xml:space="preserve"> MERGEFIELD  $ministere  \* MERGEFORMAT </w:instrText>
+            </w:r>
+            <w:r>
+              <w:rPr>
+                <w:rFonts w:ascii="Garamond" w:eastAsia="Garamond" w:hAnsi="Garamond" w:cs="Garamond"/>
+                <w:b/>
+                <w:sz w:val="24"/>
+              </w:rPr>
+              <w:fldChar w:fldCharType="separate"/>
+            </w:r>
+            <w:r>
+              <w:rPr>
+                <w:rFonts w:ascii="Garamond" w:eastAsia="Garamond" w:hAnsi="Garamond" w:cs="Garamond"/>
+                <w:b/>
+                <w:noProof/>
+                <w:sz w:val="24"/>
+              </w:rPr>
+              <w:t>«$ministere»</w:t>
+            </w:r>
+            <w:r>
+              <w:rPr>
+                <w:rFonts w:ascii="Garamond" w:eastAsia="Garamond" w:hAnsi="Garamond" w:cs="Garamond"/>
+                <w:b/>
+                <w:sz w:val="24"/>
+              </w:rPr>
+              <w:fldChar w:fldCharType="end"/>
+            </w:r>
+            <w:bookmarkStart w:id="0" w:name="_GoBack"/>
+            <w:bookmarkEnd w:id="0"/>
+          </w:p>
+        </w:tc>
+        <w:tc>
+          <w:tcPr>
+            <w:tcW w:w="4111" w:type="dxa"/>
+          </w:tcPr>
+          <w:p>
+            <w:pPr>
+              <w:rPr>
+                <w:rFonts w:ascii="Garamond" w:eastAsia="Garamond" w:hAnsi="Garamond" w:cs="Garamond"/>
+                <w:b/>
+                <w:sz w:val="24"/>
+              </w:rPr>
+            </w:pPr>
+            <w:r>
+              <w:rPr>
+                <w:rFonts w:ascii="Garamond" w:eastAsia="Garamond" w:hAnsi="Garamond" w:cs="Garamond"/>
+                <w:b/>
+                <w:sz w:val="24"/>
+              </w:rPr>
+              <w:t xml:space="preserve">                  BURKINA FASO</w:t>
+            </w:r>
+          </w:p>
+          <w:p>
+            <w:pPr>
+              <w:rPr>
+                <w:rFonts w:ascii="Garamond" w:eastAsia="Garamond" w:hAnsi="Garamond" w:cs="Garamond"/>
+                <w:b/>
+                <w:sz w:val="24"/>
+              </w:rPr>
+            </w:pPr>
+            <w:r>
+              <w:rPr>
+                <w:rFonts w:ascii="Garamond" w:eastAsia="Garamond" w:hAnsi="Garamond" w:cs="Garamond"/>
+                <w:b/>
+                <w:sz w:val="24"/>
+              </w:rPr>
+              <w:t xml:space="preserve">                Unité-Progrès-Justice</w:t>
+            </w:r>
+          </w:p>
+          <w:p>
+            <w:pPr>
+              <w:rPr>
+                <w:rFonts w:ascii="Garamond" w:eastAsia="Garamond" w:hAnsi="Garamond" w:cs="Garamond"/>
+                <w:b/>
+                <w:sz w:val="24"/>
+              </w:rPr>
+            </w:pPr>
+          </w:p>
+          <w:p>
+            <w:pPr>
+              <w:rPr>
+                <w:rFonts w:ascii="Garamond" w:eastAsia="Garamond" w:hAnsi="Garamond" w:cs="Garamond"/>
+                <w:b/>
+                <w:sz w:val="24"/>
+              </w:rPr>
+            </w:pPr>
+          </w:p>
+        </w:tc>
+      </w:tr>
+    </w:tbl>
     <w:p>
       <w:pPr>
         <w:rPr>
@@ -14,61 +178,44 @@
         <w:rPr>
           <w:rFonts w:ascii="Garamond" w:eastAsia="Garamond" w:hAnsi="Garamond" w:cs="Garamond"/>
           <w:b/>
-          <w:sz w:val="24"/>
-        </w:rPr>
-        <w:t xml:space="preserve">MINISTERE DE LA FONCTION PUBLIQUE </w:t>
-      </w:r>
-      <w:r>
-        <w:rPr>
-          <w:rFonts w:ascii="Garamond" w:eastAsia="Garamond" w:hAnsi="Garamond" w:cs="Garamond"/>
-          <w:b/>
-          <w:sz w:val="24"/>
-        </w:rPr>
-        <w:tab/>
-      </w:r>
-      <w:r>
-        <w:rPr>
-          <w:rFonts w:ascii="Garamond" w:eastAsia="Garamond" w:hAnsi="Garamond" w:cs="Garamond"/>
-          <w:b/>
-          <w:sz w:val="24"/>
-        </w:rPr>
-        <w:tab/>
-        <w:t xml:space="preserve">         BURKINA FASO</w:t>
-      </w:r>
-    </w:p>
-    <w:p>
-      <w:pPr>
-        <w:rPr>
-          <w:rFonts w:ascii="Garamond" w:eastAsia="Garamond" w:hAnsi="Garamond" w:cs="Garamond"/>
-          <w:b/>
-          <w:sz w:val="24"/>
-        </w:rPr>
-      </w:pPr>
-      <w:r>
-        <w:rPr>
-          <w:rFonts w:ascii="Garamond" w:eastAsia="Garamond" w:hAnsi="Garamond" w:cs="Garamond"/>
-          <w:b/>
-          <w:sz w:val="24"/>
-        </w:rPr>
-        <w:t>DU TRAVAIL ET DE LA PROTECTION SOCIALE                      Unité-Progrès-Justice</w:t>
-      </w:r>
-    </w:p>
-    <w:p>
-      <w:pPr>
-        <w:ind w:left="3" w:firstLine="708"/>
-        <w:rPr>
-          <w:rFonts w:ascii="Garamond" w:eastAsia="Garamond" w:hAnsi="Garamond" w:cs="Garamond"/>
-          <w:b/>
           <w:sz w:val="20"/>
         </w:rPr>
-      </w:pPr>
-      <w:r>
+        <w:t>------------------------------------------</w:t>
+      </w:r>
+    </w:p>
+    <w:p>
+      <w:pPr>
+        <w:pStyle w:val="Titre1"/>
+        <w:ind w:left="0" w:firstLine="0"/>
+      </w:pPr>
+      <w:r>
+        <w:t xml:space="preserve">  SECRETARIAT GENERAL </w:t>
+      </w:r>
+    </w:p>
+    <w:p>
+      <w:pPr>
         <w:rPr>
           <w:rFonts w:ascii="Garamond" w:eastAsia="Garamond" w:hAnsi="Garamond" w:cs="Garamond"/>
           <w:b/>
           <w:sz w:val="20"/>
         </w:rPr>
-        <w:t xml:space="preserve">     ------------------------------------------</w:t>
+      </w:pPr>
+      <w:r>
+        <w:rPr>
+          <w:rFonts w:ascii="Garamond" w:eastAsia="Garamond" w:hAnsi="Garamond" w:cs="Garamond"/>
+          <w:b/>
+          <w:sz w:val="20"/>
+        </w:rPr>
+        <w:t>------------------------------------------</w:t>
+      </w:r>
+    </w:p>
+    <w:p>
+      <w:pPr>
+        <w:pStyle w:val="Titre1"/>
+        <w:ind w:left="0" w:firstLine="0"/>
+      </w:pPr>
+      <w:r>
+        <w:t>DIRECTION DES RESSOURCES</w:t>
       </w:r>
     </w:p>
     <w:p>
@@ -76,53 +223,15 @@
         <w:pStyle w:val="Titre1"/>
         <w:ind w:left="721"/>
       </w:pPr>
-      <w:r>
-        <w:t xml:space="preserve">      SECRETARIAT GENERAL </w:t>
-      </w:r>
-    </w:p>
-    <w:p>
-      <w:pPr>
-        <w:ind w:left="708" w:firstLine="13"/>
-        <w:rPr>
-          <w:rFonts w:ascii="Garamond" w:eastAsia="Garamond" w:hAnsi="Garamond" w:cs="Garamond"/>
-          <w:b/>
-          <w:sz w:val="20"/>
-        </w:rPr>
-      </w:pPr>
-      <w:r>
-        <w:rPr>
-          <w:rFonts w:ascii="Garamond" w:eastAsia="Garamond" w:hAnsi="Garamond" w:cs="Garamond"/>
-          <w:b/>
-          <w:sz w:val="20"/>
-        </w:rPr>
-        <w:t xml:space="preserve">        ------------------------------------------</w:t>
-      </w:r>
     </w:p>
     <w:p>
       <w:pPr>
         <w:pStyle w:val="Titre1"/>
-        <w:ind w:left="721"/>
-      </w:pPr>
-      <w:r>
-        <w:t>DIRECTION DES RESSOURCES</w:t>
-      </w:r>
-    </w:p>
-    <w:p>
-      <w:pPr>
-        <w:pStyle w:val="Titre1"/>
-        <w:ind w:left="721"/>
-      </w:pPr>
-    </w:p>
-    <w:p>
-      <w:pPr>
-        <w:pStyle w:val="Titre1"/>
-        <w:ind w:left="721"/>
-      </w:pPr>
-      <w:r>
-        <w:tab/>
-      </w:r>
-      <w:r>
-        <w:tab/>
+      </w:pPr>
+      <w:r>
+        <w:t xml:space="preserve"> </w:t>
+      </w:r>
+      <w:r>
         <w:t>HUMAINES</w:t>
       </w:r>
     </w:p>
@@ -532,7 +641,6 @@
           <w:sz w:val="32"/>
           <w:szCs w:val="32"/>
         </w:rPr>
-        <w:lastRenderedPageBreak/>
         <w:t>D E C I D E</w:t>
       </w:r>
     </w:p>
@@ -553,6 +661,7 @@
           <w:b/>
           <w:sz w:val="26"/>
         </w:rPr>
+        <w:lastRenderedPageBreak/>
         <w:t xml:space="preserve">Article 1 : </w:t>
       </w:r>
       <w:r>
@@ -1335,8 +1444,12 @@
           <w:sz w:val="32"/>
         </w:rPr>
       </w:pPr>
-      <w:bookmarkStart w:id="0" w:name="_GoBack"/>
-      <w:bookmarkEnd w:id="0"/>
+      <w:r>
+        <w:rPr>
+          <w:sz w:val="32"/>
+        </w:rPr>
+        <w:t xml:space="preserve"> </w:t>
+      </w:r>
     </w:p>
     <w:p>
       <w:pPr>
@@ -1419,34 +1532,73 @@
       </w:r>
     </w:p>
     <w:p>
-      <w:fldSimple w:instr=" MERGEFIELD  &quot;#foreach($ampliation in $ampliations)&quot;  \* MERGEFORMAT ">
-        <w:r>
-          <w:rPr>
-            <w:noProof/>
-          </w:rPr>
-          <w:t>«#foreach($ampliation in $ampliations)»</w:t>
-        </w:r>
-      </w:fldSimple>
-    </w:p>
-    <w:p>
-      <w:fldSimple w:instr=" MERGEFIELD  $ampliation  \* MERGEFORMAT ">
-        <w:r>
-          <w:rPr>
-            <w:noProof/>
-          </w:rPr>
-          <w:t>«$ampliation»</w:t>
-        </w:r>
-      </w:fldSimple>
-    </w:p>
-    <w:p>
-      <w:fldSimple w:instr=" MERGEFIELD  #end  \* MERGEFORMAT ">
-        <w:r>
-          <w:rPr>
-            <w:noProof/>
-          </w:rPr>
-          <w:t>«#end»</w:t>
-        </w:r>
-      </w:fldSimple>
+      <w:r>
+        <w:fldChar w:fldCharType="begin"/>
+      </w:r>
+      <w:r>
+        <w:instrText xml:space="preserve"> MERGEFIELD  "#foreach($ampliation in $ampliations)"  \* MERGEFORMAT </w:instrText>
+      </w:r>
+      <w:r>
+        <w:fldChar w:fldCharType="separate"/>
+      </w:r>
+      <w:r>
+        <w:rPr>
+          <w:noProof/>
+        </w:rPr>
+        <w:t>«#foreach($ampliation in $ampliations)»</w:t>
+      </w:r>
+      <w:r>
+        <w:rPr>
+          <w:noProof/>
+        </w:rPr>
+        <w:fldChar w:fldCharType="end"/>
+      </w:r>
+    </w:p>
+    <w:p>
+      <w:r>
+        <w:fldChar w:fldCharType="begin"/>
+      </w:r>
+      <w:r>
+        <w:instrText xml:space="preserve"> MERGEFIELD  $ampliation  \* MERGEFORMAT </w:instrText>
+      </w:r>
+      <w:r>
+        <w:fldChar w:fldCharType="separate"/>
+      </w:r>
+      <w:r>
+        <w:rPr>
+          <w:noProof/>
+        </w:rPr>
+        <w:t>«$ampliation»</w:t>
+      </w:r>
+      <w:r>
+        <w:rPr>
+          <w:noProof/>
+        </w:rPr>
+        <w:fldChar w:fldCharType="end"/>
+      </w:r>
+    </w:p>
+    <w:p>
+      <w:r>
+        <w:fldChar w:fldCharType="begin"/>
+      </w:r>
+      <w:r>
+        <w:instrText xml:space="preserve"> MERGEFIELD  #end  \* MERGEFORMAT </w:instrText>
+      </w:r>
+      <w:r>
+        <w:fldChar w:fldCharType="separate"/>
+      </w:r>
+      <w:r>
+        <w:rPr>
+          <w:noProof/>
+        </w:rPr>
+        <w:t>«#end»</w:t>
+      </w:r>
+      <w:r>
+        <w:rPr>
+          <w:noProof/>
+        </w:rPr>
+        <w:fldChar w:fldCharType="end"/>
+      </w:r>
     </w:p>
     <w:p>
       <w:r>

</xml_diff>